<commit_message>
Vorstudie unnnediges Letztes update
lang lebe der neuen Teams channel allahuakbar
</commit_message>
<xml_diff>
--- a/Dokumente/DE-vorlage_vorstudie.docx
+++ b/Dokumente/DE-vorlage_vorstudie.docx
@@ -90,7 +90,7 @@
               <w:sz w:val="40"/>
               <w:szCs w:val="40"/>
             </w:rPr>
-            <w:t>Vocab Battle</w:t>
+            <w:t>VocaBattle</w:t>
           </w:r>
         </w:sdtContent>
       </w:sdt>
@@ -2123,8 +2123,26 @@
       <w:bookmarkEnd w:id="7"/>
     </w:p>
     <w:p>
+      <w:pPr>
+        <w:spacing w:line="360" w:lineRule="auto"/>
+        <w:rPr>
+          <w:sz w:val="24"/>
+          <w:szCs w:val="28"/>
+        </w:rPr>
+      </w:pPr>
       <w:r>
+        <w:rPr>
+          <w:sz w:val="24"/>
+          <w:szCs w:val="28"/>
+        </w:rPr>
         <w:t xml:space="preserve">Vokabel lernen ist schwierig, langweilig und verliert schnell an Reiz. Außerdem ist das einfache Herunterlesen der Liste nicht die effektivste Art sein Vokabular zu verbessern. Wenn man an einer Sache Spaß hat, dann lernt man automatisch schneller. </w:t>
+      </w:r>
+      <w:r>
+        <w:rPr>
+          <w:sz w:val="24"/>
+          <w:szCs w:val="28"/>
+        </w:rPr>
+        <w:t>Außerdem ist es immer sehr nervig und aufwendig ein Vokabelheft mitzuführen, die digitale Plattform löst auch dieses Problem.</w:t>
       </w:r>
     </w:p>
     <w:p/>
@@ -2139,21 +2157,34 @@
       <w:bookmarkEnd w:id="8"/>
     </w:p>
     <w:p>
+      <w:pPr>
+        <w:spacing w:line="360" w:lineRule="auto"/>
+        <w:rPr>
+          <w:sz w:val="24"/>
+          <w:szCs w:val="28"/>
+        </w:rPr>
+      </w:pPr>
       <w:bookmarkStart w:id="9" w:name="_Toc84249464"/>
       <w:r>
-        <w:t xml:space="preserve">Deshalb wollen wir das Problem des Vokabellernens mit dem spielerischen Spaß </w:t>
+        <w:rPr>
+          <w:sz w:val="24"/>
+          <w:szCs w:val="28"/>
+        </w:rPr>
+        <w:t xml:space="preserve">Deshalb wollen wir das Problem des Vokabellernens mit dem spielerischen Spaß des Abfragens der Vokabeln vereinen. In Form von Duellen können Benutzer der Plattform gegeneinander antreten und sich gegenseitig abfragen auf </w:t>
       </w:r>
       <w:r>
-        <w:t>des Abfragens</w:t>
+        <w:rPr>
+          <w:sz w:val="24"/>
+          <w:szCs w:val="28"/>
+        </w:rPr>
+        <w:t>eine bestimme Liste an Vokabeln.</w:t>
       </w:r>
       <w:r>
-        <w:t xml:space="preserve"> der Vokabeln </w:t>
-      </w:r>
-      <w:r>
-        <w:t xml:space="preserve">vereinen. In Form von Duellen können Benutzer der Plattform gegeneinander antreten und sich gegenseitig abfragen auf </w:t>
-      </w:r>
-      <w:r>
-        <w:t>eine bestimme Liste an Vokabeln.</w:t>
+        <w:rPr>
+          <w:sz w:val="24"/>
+          <w:szCs w:val="28"/>
+        </w:rPr>
+        <w:t xml:space="preserve"> Wir planen mehrere Spielmodi einzubauen, nicht nur Englisch und Deutsch Vokabeln einzubinden und sogar mit custom Playlists zu arbeiten.</w:t>
       </w:r>
     </w:p>
     <w:p>
@@ -2177,8 +2208,170 @@
       <w:bookmarkEnd w:id="10"/>
     </w:p>
     <w:p>
+      <w:pPr>
+        <w:pStyle w:val="Listenabsatz"/>
+        <w:numPr>
+          <w:ilvl w:val="0"/>
+          <w:numId w:val="25"/>
+        </w:numPr>
+        <w:spacing w:line="360" w:lineRule="auto"/>
+        <w:rPr>
+          <w:sz w:val="24"/>
+          <w:szCs w:val="28"/>
+        </w:rPr>
+      </w:pPr>
       <w:r>
-        <w:t>Schüler, Studierende, Lehrer, Privatpersonen die Fremdsprachen lernen, Personen die einen Sprachkurs besuchen, Personen die Spaß haben wollen während sie lernen.</w:t>
+        <w:rPr>
+          <w:sz w:val="24"/>
+          <w:szCs w:val="28"/>
+        </w:rPr>
+        <w:t>Schüler</w:t>
+      </w:r>
+      <w:r>
+        <w:rPr>
+          <w:sz w:val="24"/>
+          <w:szCs w:val="28"/>
+        </w:rPr>
+        <w:t xml:space="preserve"> </w:t>
+      </w:r>
+    </w:p>
+    <w:p>
+      <w:pPr>
+        <w:pStyle w:val="Listenabsatz"/>
+        <w:numPr>
+          <w:ilvl w:val="0"/>
+          <w:numId w:val="25"/>
+        </w:numPr>
+        <w:spacing w:line="360" w:lineRule="auto"/>
+        <w:rPr>
+          <w:sz w:val="24"/>
+          <w:szCs w:val="28"/>
+        </w:rPr>
+      </w:pPr>
+      <w:r>
+        <w:rPr>
+          <w:sz w:val="24"/>
+          <w:szCs w:val="28"/>
+        </w:rPr>
+        <w:t>Studierende</w:t>
+      </w:r>
+    </w:p>
+    <w:p>
+      <w:pPr>
+        <w:pStyle w:val="Listenabsatz"/>
+        <w:numPr>
+          <w:ilvl w:val="0"/>
+          <w:numId w:val="25"/>
+        </w:numPr>
+        <w:spacing w:line="360" w:lineRule="auto"/>
+        <w:rPr>
+          <w:sz w:val="24"/>
+          <w:szCs w:val="28"/>
+        </w:rPr>
+      </w:pPr>
+      <w:r>
+        <w:rPr>
+          <w:sz w:val="24"/>
+          <w:szCs w:val="28"/>
+        </w:rPr>
+        <w:t>Lehrer</w:t>
+      </w:r>
+    </w:p>
+    <w:p>
+      <w:pPr>
+        <w:pStyle w:val="Listenabsatz"/>
+        <w:numPr>
+          <w:ilvl w:val="0"/>
+          <w:numId w:val="25"/>
+        </w:numPr>
+        <w:spacing w:line="360" w:lineRule="auto"/>
+        <w:rPr>
+          <w:sz w:val="24"/>
+          <w:szCs w:val="28"/>
+        </w:rPr>
+      </w:pPr>
+      <w:r>
+        <w:rPr>
+          <w:sz w:val="24"/>
+          <w:szCs w:val="28"/>
+        </w:rPr>
+        <w:t>Privatpersonen die Fremdsprachen lerne</w:t>
+      </w:r>
+      <w:r>
+        <w:rPr>
+          <w:sz w:val="24"/>
+          <w:szCs w:val="28"/>
+        </w:rPr>
+        <w:t>n wollen</w:t>
+      </w:r>
+    </w:p>
+    <w:p>
+      <w:pPr>
+        <w:pStyle w:val="Listenabsatz"/>
+        <w:numPr>
+          <w:ilvl w:val="0"/>
+          <w:numId w:val="25"/>
+        </w:numPr>
+        <w:spacing w:line="360" w:lineRule="auto"/>
+        <w:rPr>
+          <w:sz w:val="24"/>
+          <w:szCs w:val="28"/>
+        </w:rPr>
+      </w:pPr>
+      <w:r>
+        <w:rPr>
+          <w:sz w:val="24"/>
+          <w:szCs w:val="28"/>
+        </w:rPr>
+        <w:t>Personen die einen Sprachkurs besuchen</w:t>
+      </w:r>
+    </w:p>
+    <w:p>
+      <w:pPr>
+        <w:pStyle w:val="Listenabsatz"/>
+        <w:numPr>
+          <w:ilvl w:val="0"/>
+          <w:numId w:val="25"/>
+        </w:numPr>
+        <w:spacing w:line="360" w:lineRule="auto"/>
+      </w:pPr>
+      <w:r>
+        <w:rPr>
+          <w:sz w:val="24"/>
+          <w:szCs w:val="28"/>
+        </w:rPr>
+        <w:t xml:space="preserve">Personen </w:t>
+      </w:r>
+      <w:r>
+        <w:rPr>
+          <w:sz w:val="24"/>
+          <w:szCs w:val="28"/>
+        </w:rPr>
+        <w:t>welche Spaß</w:t>
+      </w:r>
+      <w:r>
+        <w:rPr>
+          <w:sz w:val="24"/>
+          <w:szCs w:val="28"/>
+        </w:rPr>
+        <w:t xml:space="preserve"> haben wollen</w:t>
+      </w:r>
+      <w:r>
+        <w:rPr>
+          <w:sz w:val="24"/>
+          <w:szCs w:val="28"/>
+        </w:rPr>
+        <w:t>,</w:t>
+      </w:r>
+      <w:r>
+        <w:rPr>
+          <w:sz w:val="24"/>
+          <w:szCs w:val="28"/>
+        </w:rPr>
+        <w:t xml:space="preserve"> während sie lernen</w:t>
+      </w:r>
+      <w:r>
+        <w:t>.</w:t>
       </w:r>
     </w:p>
     <w:p>
@@ -2753,13 +2946,13 @@
             </wp:anchor>
           </w:drawing>
         </mc:Choice>
-        <mc:Fallback xmlns:a14="http://schemas.microsoft.com/office/drawing/2010/main" xmlns:pic="http://schemas.openxmlformats.org/drawingml/2006/picture" xmlns:a="http://schemas.openxmlformats.org/drawingml/2006/main">
-          <w:pict w14:anchorId="3C2D6D93">
-            <v:shapetype id="_x0000_t202" coordsize="21600,21600" o:spt="202" path="m,l,21600r21600,l21600,xe" w14:anchorId="6B88EC99">
+        <mc:Fallback>
+          <w:pict>
+            <v:shapetype w14:anchorId="6B88EC99" id="_x0000_t202" coordsize="21600,21600" o:spt="202" path="m,l,21600r21600,l21600,xe">
               <v:stroke joinstyle="miter"/>
               <v:path gradientshapeok="t" o:connecttype="rect"/>
             </v:shapetype>
-            <v:shape id="Text Box 2" style="position:absolute;left:0;text-align:left;margin-left:70.85pt;margin-top:28.35pt;width:85.2pt;height:48.2pt;z-index:251658241;visibility:visible;mso-wrap-style:square;mso-width-percent:0;mso-height-percent:0;mso-wrap-distance-left:0;mso-wrap-distance-top:0;mso-wrap-distance-right:0;mso-wrap-distance-bottom:0;mso-position-horizontal:absolute;mso-position-horizontal-relative:page;mso-position-vertical:absolute;mso-position-vertical-relative:page;mso-width-percent:0;mso-height-percent:0;mso-width-relative:page;mso-height-relative:page;v-text-anchor:top" o:spid="_x0000_s1026" stroked="f" type="#_x0000_t202" o:gfxdata="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">
+            <v:shape id="Text Box 2" o:spid="_x0000_s1026" type="#_x0000_t202" style="position:absolute;left:0;text-align:left;margin-left:70.85pt;margin-top:28.35pt;width:85.2pt;height:48.2pt;z-index:251658241;visibility:visible;mso-wrap-style:square;mso-width-percent:0;mso-height-percent:0;mso-wrap-distance-left:0;mso-wrap-distance-top:0;mso-wrap-distance-right:0;mso-wrap-distance-bottom:0;mso-position-horizontal:absolute;mso-position-horizontal-relative:page;mso-position-vertical:absolute;mso-position-vertical-relative:page;mso-width-percent:0;mso-height-percent:0;mso-width-relative:page;mso-height-relative:page;v-text-anchor:top" o:gfxdata="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" stroked="f">
               <v:textbox inset="0,0,0,0">
                 <w:txbxContent>
                   <w:p>
@@ -2880,7 +3073,7 @@
       <w:sdtEndPr/>
       <w:sdtContent>
         <w:r>
-          <w:t>Vocab Battle</w:t>
+          <w:t>VocaBattle</w:t>
         </w:r>
       </w:sdtContent>
     </w:sdt>
@@ -4190,6 +4383,119 @@
     </w:lvl>
   </w:abstractNum>
   <w:abstractNum w:abstractNumId="12" w15:restartNumberingAfterBreak="0">
+    <w:nsid w:val="364D75F8"/>
+    <w:multiLevelType w:val="hybridMultilevel"/>
+    <w:tmpl w:val="12140FB6"/>
+    <w:lvl w:ilvl="0" w:tplc="0C070001">
+      <w:start w:val="1"/>
+      <w:numFmt w:val="bullet"/>
+      <w:lvlText w:val=""/>
+      <w:lvlJc w:val="left"/>
+      <w:pPr>
+        <w:ind w:left="720" w:hanging="360"/>
+      </w:pPr>
+      <w:rPr>
+        <w:rFonts w:ascii="Symbol" w:hAnsi="Symbol" w:hint="default"/>
+      </w:rPr>
+    </w:lvl>
+    <w:lvl w:ilvl="1" w:tplc="0C070003" w:tentative="1">
+      <w:start w:val="1"/>
+      <w:numFmt w:val="bullet"/>
+      <w:lvlText w:val="o"/>
+      <w:lvlJc w:val="left"/>
+      <w:pPr>
+        <w:ind w:left="1440" w:hanging="360"/>
+      </w:pPr>
+      <w:rPr>
+        <w:rFonts w:ascii="Courier New" w:hAnsi="Courier New" w:cs="Courier New" w:hint="default"/>
+      </w:rPr>
+    </w:lvl>
+    <w:lvl w:ilvl="2" w:tplc="0C070005" w:tentative="1">
+      <w:start w:val="1"/>
+      <w:numFmt w:val="bullet"/>
+      <w:lvlText w:val=""/>
+      <w:lvlJc w:val="left"/>
+      <w:pPr>
+        <w:ind w:left="2160" w:hanging="360"/>
+      </w:pPr>
+      <w:rPr>
+        <w:rFonts w:ascii="Wingdings" w:hAnsi="Wingdings" w:hint="default"/>
+      </w:rPr>
+    </w:lvl>
+    <w:lvl w:ilvl="3" w:tplc="0C070001" w:tentative="1">
+      <w:start w:val="1"/>
+      <w:numFmt w:val="bullet"/>
+      <w:lvlText w:val=""/>
+      <w:lvlJc w:val="left"/>
+      <w:pPr>
+        <w:ind w:left="2880" w:hanging="360"/>
+      </w:pPr>
+      <w:rPr>
+        <w:rFonts w:ascii="Symbol" w:hAnsi="Symbol" w:hint="default"/>
+      </w:rPr>
+    </w:lvl>
+    <w:lvl w:ilvl="4" w:tplc="0C070003" w:tentative="1">
+      <w:start w:val="1"/>
+      <w:numFmt w:val="bullet"/>
+      <w:lvlText w:val="o"/>
+      <w:lvlJc w:val="left"/>
+      <w:pPr>
+        <w:ind w:left="3600" w:hanging="360"/>
+      </w:pPr>
+      <w:rPr>
+        <w:rFonts w:ascii="Courier New" w:hAnsi="Courier New" w:cs="Courier New" w:hint="default"/>
+      </w:rPr>
+    </w:lvl>
+    <w:lvl w:ilvl="5" w:tplc="0C070005" w:tentative="1">
+      <w:start w:val="1"/>
+      <w:numFmt w:val="bullet"/>
+      <w:lvlText w:val=""/>
+      <w:lvlJc w:val="left"/>
+      <w:pPr>
+        <w:ind w:left="4320" w:hanging="360"/>
+      </w:pPr>
+      <w:rPr>
+        <w:rFonts w:ascii="Wingdings" w:hAnsi="Wingdings" w:hint="default"/>
+      </w:rPr>
+    </w:lvl>
+    <w:lvl w:ilvl="6" w:tplc="0C070001" w:tentative="1">
+      <w:start w:val="1"/>
+      <w:numFmt w:val="bullet"/>
+      <w:lvlText w:val=""/>
+      <w:lvlJc w:val="left"/>
+      <w:pPr>
+        <w:ind w:left="5040" w:hanging="360"/>
+      </w:pPr>
+      <w:rPr>
+        <w:rFonts w:ascii="Symbol" w:hAnsi="Symbol" w:hint="default"/>
+      </w:rPr>
+    </w:lvl>
+    <w:lvl w:ilvl="7" w:tplc="0C070003" w:tentative="1">
+      <w:start w:val="1"/>
+      <w:numFmt w:val="bullet"/>
+      <w:lvlText w:val="o"/>
+      <w:lvlJc w:val="left"/>
+      <w:pPr>
+        <w:ind w:left="5760" w:hanging="360"/>
+      </w:pPr>
+      <w:rPr>
+        <w:rFonts w:ascii="Courier New" w:hAnsi="Courier New" w:cs="Courier New" w:hint="default"/>
+      </w:rPr>
+    </w:lvl>
+    <w:lvl w:ilvl="8" w:tplc="0C070005" w:tentative="1">
+      <w:start w:val="1"/>
+      <w:numFmt w:val="bullet"/>
+      <w:lvlText w:val=""/>
+      <w:lvlJc w:val="left"/>
+      <w:pPr>
+        <w:ind w:left="6480" w:hanging="360"/>
+      </w:pPr>
+      <w:rPr>
+        <w:rFonts w:ascii="Wingdings" w:hAnsi="Wingdings" w:hint="default"/>
+      </w:rPr>
+    </w:lvl>
+  </w:abstractNum>
+  <w:abstractNum w:abstractNumId="13" w15:restartNumberingAfterBreak="0">
     <w:nsid w:val="3A1B6300"/>
     <w:multiLevelType w:val="hybridMultilevel"/>
     <w:tmpl w:val="7952C428"/>
@@ -4302,7 +4608,7 @@
       </w:rPr>
     </w:lvl>
   </w:abstractNum>
-  <w:abstractNum w:abstractNumId="13" w15:restartNumberingAfterBreak="0">
+  <w:abstractNum w:abstractNumId="14" w15:restartNumberingAfterBreak="0">
     <w:nsid w:val="3C415185"/>
     <w:multiLevelType w:val="hybridMultilevel"/>
     <w:tmpl w:val="42F06626"/>
@@ -4415,7 +4721,7 @@
       </w:rPr>
     </w:lvl>
   </w:abstractNum>
-  <w:abstractNum w:abstractNumId="14" w15:restartNumberingAfterBreak="0">
+  <w:abstractNum w:abstractNumId="15" w15:restartNumberingAfterBreak="0">
     <w:nsid w:val="456F6C0E"/>
     <w:multiLevelType w:val="hybridMultilevel"/>
     <w:tmpl w:val="362C97AA"/>
@@ -4528,7 +4834,7 @@
       </w:rPr>
     </w:lvl>
   </w:abstractNum>
-  <w:abstractNum w:abstractNumId="15" w15:restartNumberingAfterBreak="0">
+  <w:abstractNum w:abstractNumId="16" w15:restartNumberingAfterBreak="0">
     <w:nsid w:val="4A821554"/>
     <w:multiLevelType w:val="hybridMultilevel"/>
     <w:tmpl w:val="DAA22668"/>
@@ -4641,7 +4947,7 @@
       </w:rPr>
     </w:lvl>
   </w:abstractNum>
-  <w:abstractNum w:abstractNumId="16" w15:restartNumberingAfterBreak="0">
+  <w:abstractNum w:abstractNumId="17" w15:restartNumberingAfterBreak="0">
     <w:nsid w:val="4AB8331E"/>
     <w:multiLevelType w:val="hybridMultilevel"/>
     <w:tmpl w:val="835CEA2C"/>
@@ -4754,7 +5060,7 @@
       </w:rPr>
     </w:lvl>
   </w:abstractNum>
-  <w:abstractNum w:abstractNumId="17" w15:restartNumberingAfterBreak="0">
+  <w:abstractNum w:abstractNumId="18" w15:restartNumberingAfterBreak="0">
     <w:nsid w:val="4C2B45DB"/>
     <w:multiLevelType w:val="multilevel"/>
     <w:tmpl w:val="2EA0366C"/>
@@ -4903,7 +5209,7 @@
       </w:rPr>
     </w:lvl>
   </w:abstractNum>
-  <w:abstractNum w:abstractNumId="18" w15:restartNumberingAfterBreak="0">
+  <w:abstractNum w:abstractNumId="19" w15:restartNumberingAfterBreak="0">
     <w:nsid w:val="6D176392"/>
     <w:multiLevelType w:val="hybridMultilevel"/>
     <w:tmpl w:val="2E561A92"/>
@@ -5016,7 +5322,7 @@
       </w:rPr>
     </w:lvl>
   </w:abstractNum>
-  <w:abstractNum w:abstractNumId="19" w15:restartNumberingAfterBreak="0">
+  <w:abstractNum w:abstractNumId="20" w15:restartNumberingAfterBreak="0">
     <w:nsid w:val="70B764A4"/>
     <w:multiLevelType w:val="hybridMultilevel"/>
     <w:tmpl w:val="81980BFE"/>
@@ -5129,7 +5435,7 @@
       </w:rPr>
     </w:lvl>
   </w:abstractNum>
-  <w:abstractNum w:abstractNumId="20" w15:restartNumberingAfterBreak="0">
+  <w:abstractNum w:abstractNumId="21" w15:restartNumberingAfterBreak="0">
     <w:nsid w:val="770B2CE0"/>
     <w:multiLevelType w:val="multilevel"/>
     <w:tmpl w:val="E5AC8016"/>
@@ -5222,7 +5528,7 @@
       </w:pPr>
     </w:lvl>
   </w:abstractNum>
-  <w:abstractNum w:abstractNumId="21" w15:restartNumberingAfterBreak="0">
+  <w:abstractNum w:abstractNumId="22" w15:restartNumberingAfterBreak="0">
     <w:nsid w:val="7A682C3A"/>
     <w:multiLevelType w:val="hybridMultilevel"/>
     <w:tmpl w:val="92DA3FBE"/>
@@ -5311,7 +5617,7 @@
       </w:pPr>
     </w:lvl>
   </w:abstractNum>
-  <w:abstractNum w:abstractNumId="22" w15:restartNumberingAfterBreak="0">
+  <w:abstractNum w:abstractNumId="23" w15:restartNumberingAfterBreak="0">
     <w:nsid w:val="7CED6100"/>
     <w:multiLevelType w:val="hybridMultilevel"/>
     <w:tmpl w:val="D556C6B6"/>
@@ -5404,16 +5710,16 @@
     <w:abstractNumId w:val="0"/>
   </w:num>
   <w:num w:numId="2">
-    <w:abstractNumId w:val="17"/>
+    <w:abstractNumId w:val="18"/>
   </w:num>
   <w:num w:numId="3">
     <w:abstractNumId w:val="6"/>
   </w:num>
   <w:num w:numId="4">
-    <w:abstractNumId w:val="20"/>
+    <w:abstractNumId w:val="21"/>
   </w:num>
   <w:num w:numId="5">
-    <w:abstractNumId w:val="22"/>
+    <w:abstractNumId w:val="23"/>
   </w:num>
   <w:num w:numId="6">
     <w:abstractNumId w:val="1"/>
@@ -5425,7 +5731,7 @@
     <w:abstractNumId w:val="11"/>
   </w:num>
   <w:num w:numId="9">
-    <w:abstractNumId w:val="21"/>
+    <w:abstractNumId w:val="22"/>
   </w:num>
   <w:num w:numId="10">
     <w:abstractNumId w:val="9"/>
@@ -5440,37 +5746,40 @@
     <w:abstractNumId w:val="5"/>
   </w:num>
   <w:num w:numId="14">
+    <w:abstractNumId w:val="14"/>
+  </w:num>
+  <w:num w:numId="15">
+    <w:abstractNumId w:val="21"/>
+  </w:num>
+  <w:num w:numId="16">
     <w:abstractNumId w:val="13"/>
   </w:num>
-  <w:num w:numId="15">
-    <w:abstractNumId w:val="20"/>
-  </w:num>
-  <w:num w:numId="16">
-    <w:abstractNumId w:val="12"/>
-  </w:num>
   <w:num w:numId="17">
-    <w:abstractNumId w:val="14"/>
+    <w:abstractNumId w:val="15"/>
   </w:num>
   <w:num w:numId="18">
-    <w:abstractNumId w:val="19"/>
+    <w:abstractNumId w:val="20"/>
   </w:num>
   <w:num w:numId="19">
     <w:abstractNumId w:val="3"/>
   </w:num>
   <w:num w:numId="20">
-    <w:abstractNumId w:val="15"/>
+    <w:abstractNumId w:val="16"/>
   </w:num>
   <w:num w:numId="21">
-    <w:abstractNumId w:val="18"/>
+    <w:abstractNumId w:val="19"/>
   </w:num>
   <w:num w:numId="22">
     <w:abstractNumId w:val="8"/>
   </w:num>
   <w:num w:numId="23">
-    <w:abstractNumId w:val="16"/>
+    <w:abstractNumId w:val="17"/>
   </w:num>
   <w:num w:numId="24">
     <w:abstractNumId w:val="2"/>
+  </w:num>
+  <w:num w:numId="25">
+    <w:abstractNumId w:val="12"/>
   </w:num>
 </w:numbering>
 </file>
@@ -6918,7 +7227,6 @@
     <w:sig w:usb0="E0002EFF" w:usb1="C000785B" w:usb2="00000009" w:usb3="00000000" w:csb0="000001FF" w:csb1="00000000"/>
   </w:font>
   <w:font w:name="Arial Unicode MS">
-    <w:altName w:val="Arial"/>
     <w:panose1 w:val="020B0604020202020204"/>
     <w:charset w:val="00"/>
     <w:family w:val="roman"/>
@@ -7036,6 +7344,7 @@
     <w:rsid w:val="00BF7E72"/>
     <w:rsid w:val="00C33CFC"/>
     <w:rsid w:val="00CA3E15"/>
+    <w:rsid w:val="00D9653E"/>
     <w:rsid w:val="00E505F9"/>
     <w:rsid w:val="00E75EAB"/>
     <w:rsid w:val="00F37C16"/>
@@ -7804,6 +8113,25 @@
 </file>
 
 <file path=customXml/item2.xml><?xml version="1.0" encoding="utf-8"?>
+<p:properties xmlns:p="http://schemas.microsoft.com/office/2006/metadata/properties" xmlns:xsi="http://www.w3.org/2001/XMLSchema-instance" xmlns:pc="http://schemas.microsoft.com/office/infopath/2007/PartnerControls">
+  <documentManagement/>
+</p:properties>
+</file>
+
+<file path=customXml/item3.xml><?xml version="1.0" encoding="utf-8"?>
+<b:Sources xmlns:b="http://schemas.openxmlformats.org/officeDocument/2006/bibliography" xmlns="http://schemas.openxmlformats.org/officeDocument/2006/bibliography" SelectedStyle="\IEEE2006OfficeOnline.xsl" StyleName="IEEE 2006"/>
+</file>
+
+<file path=customXml/item4.xml><?xml version="1.0" encoding="utf-8"?>
+<?mso-contentType ?>
+<FormTemplates xmlns="http://schemas.microsoft.com/sharepoint/v3/contenttype/forms">
+  <Display>DocumentLibraryForm</Display>
+  <Edit>DocumentLibraryForm</Edit>
+  <New>DocumentLibraryForm</New>
+</FormTemplates>
+</file>
+
+<file path=customXml/item5.xml><?xml version="1.0" encoding="utf-8"?>
 <ct:contentTypeSchema xmlns:ct="http://schemas.microsoft.com/office/2006/metadata/contentType" xmlns:ma="http://schemas.microsoft.com/office/2006/metadata/properties/metaAttributes" ct:_="" ma:_="" ma:contentTypeName="Dokument" ma:contentTypeID="0x0101004338B1CD580F304A998EB27BA7AC59D9" ma:contentTypeVersion="2" ma:contentTypeDescription="Ein neues Dokument erstellen." ma:contentTypeScope="" ma:versionID="08360db1e99d62c4ba1864fd4650876b">
   <xsd:schema xmlns:xsd="http://www.w3.org/2001/XMLSchema" xmlns:xs="http://www.w3.org/2001/XMLSchema" xmlns:p="http://schemas.microsoft.com/office/2006/metadata/properties" xmlns:ns2="37ee5127-c14d-4fea-b6a6-a721c07c1add" targetNamespace="http://schemas.microsoft.com/office/2006/metadata/properties" ma:root="true" ma:fieldsID="db474e0b526e41a73fd59efe51f68e8c" ns2:_="">
     <xsd:import namespace="37ee5127-c14d-4fea-b6a6-a721c07c1add"/>
@@ -7935,25 +8263,6 @@
 </ct:contentTypeSchema>
 </file>
 
-<file path=customXml/item3.xml><?xml version="1.0" encoding="utf-8"?>
-<?mso-contentType ?>
-<FormTemplates xmlns="http://schemas.microsoft.com/sharepoint/v3/contenttype/forms">
-  <Display>DocumentLibraryForm</Display>
-  <Edit>DocumentLibraryForm</Edit>
-  <New>DocumentLibraryForm</New>
-</FormTemplates>
-</file>
-
-<file path=customXml/item4.xml><?xml version="1.0" encoding="utf-8"?>
-<b:Sources xmlns:b="http://schemas.openxmlformats.org/officeDocument/2006/bibliography" xmlns="http://schemas.openxmlformats.org/officeDocument/2006/bibliography" SelectedStyle="\IEEE2006OfficeOnline.xsl" StyleName="IEEE 2006"/>
-</file>
-
-<file path=customXml/item5.xml><?xml version="1.0" encoding="utf-8"?>
-<p:properties xmlns:p="http://schemas.microsoft.com/office/2006/metadata/properties" xmlns:xsi="http://www.w3.org/2001/XMLSchema-instance" xmlns:pc="http://schemas.microsoft.com/office/infopath/2007/PartnerControls">
-  <documentManagement/>
-</p:properties>
-</file>
-
 <file path=customXml/itemProps1.xml><?xml version="1.0" encoding="utf-8"?>
 <ds:datastoreItem xmlns:ds="http://schemas.openxmlformats.org/officeDocument/2006/customXml" ds:itemID="{55AF091B-3C7A-41E3-B477-F2FDAA23CFDA}">
   <ds:schemaRefs>
@@ -7963,6 +8272,31 @@
 </file>
 
 <file path=customXml/itemProps2.xml><?xml version="1.0" encoding="utf-8"?>
+<ds:datastoreItem xmlns:ds="http://schemas.openxmlformats.org/officeDocument/2006/customXml" ds:itemID="{B8533C1A-0204-4106-85B4-81F580AB0B67}">
+  <ds:schemaRefs>
+    <ds:schemaRef ds:uri="http://schemas.microsoft.com/office/2006/metadata/properties"/>
+    <ds:schemaRef ds:uri="http://schemas.microsoft.com/office/infopath/2007/PartnerControls"/>
+  </ds:schemaRefs>
+</ds:datastoreItem>
+</file>
+
+<file path=customXml/itemProps3.xml><?xml version="1.0" encoding="utf-8"?>
+<ds:datastoreItem xmlns:ds="http://schemas.openxmlformats.org/officeDocument/2006/customXml" ds:itemID="{9C222D5C-F3BE-498C-BA92-ACCB722D001E}">
+  <ds:schemaRefs>
+    <ds:schemaRef ds:uri="http://schemas.openxmlformats.org/officeDocument/2006/bibliography"/>
+  </ds:schemaRefs>
+</ds:datastoreItem>
+</file>
+
+<file path=customXml/itemProps4.xml><?xml version="1.0" encoding="utf-8"?>
+<ds:datastoreItem xmlns:ds="http://schemas.openxmlformats.org/officeDocument/2006/customXml" ds:itemID="{59BB4ECA-1831-4833-9424-9315345F92CF}">
+  <ds:schemaRefs>
+    <ds:schemaRef ds:uri="http://schemas.microsoft.com/sharepoint/v3/contenttype/forms"/>
+  </ds:schemaRefs>
+</ds:datastoreItem>
+</file>
+
+<file path=customXml/itemProps5.xml><?xml version="1.0" encoding="utf-8"?>
 <ds:datastoreItem xmlns:ds="http://schemas.openxmlformats.org/officeDocument/2006/customXml" ds:itemID="{70E3F58D-1954-4FAF-8644-F0907ADAB9B2}">
   <ds:schemaRefs>
     <ds:schemaRef ds:uri="http://schemas.microsoft.com/office/2006/metadata/contentType"/>
@@ -7978,29 +8312,4 @@
     <ds:schemaRef ds:uri="http://schemas.microsoft.com/internal/obd"/>
   </ds:schemaRefs>
 </ds:datastoreItem>
-</file>
-
-<file path=customXml/itemProps3.xml><?xml version="1.0" encoding="utf-8"?>
-<ds:datastoreItem xmlns:ds="http://schemas.openxmlformats.org/officeDocument/2006/customXml" ds:itemID="{59BB4ECA-1831-4833-9424-9315345F92CF}">
-  <ds:schemaRefs>
-    <ds:schemaRef ds:uri="http://schemas.microsoft.com/sharepoint/v3/contenttype/forms"/>
-  </ds:schemaRefs>
-</ds:datastoreItem>
-</file>
-
-<file path=customXml/itemProps4.xml><?xml version="1.0" encoding="utf-8"?>
-<ds:datastoreItem xmlns:ds="http://schemas.openxmlformats.org/officeDocument/2006/customXml" ds:itemID="{9C222D5C-F3BE-498C-BA92-ACCB722D001E}">
-  <ds:schemaRefs>
-    <ds:schemaRef ds:uri="http://schemas.openxmlformats.org/officeDocument/2006/bibliography"/>
-  </ds:schemaRefs>
-</ds:datastoreItem>
-</file>
-
-<file path=customXml/itemProps5.xml><?xml version="1.0" encoding="utf-8"?>
-<ds:datastoreItem xmlns:ds="http://schemas.openxmlformats.org/officeDocument/2006/customXml" ds:itemID="{B8533C1A-0204-4106-85B4-81F580AB0B67}">
-  <ds:schemaRefs>
-    <ds:schemaRef ds:uri="http://schemas.microsoft.com/office/2006/metadata/properties"/>
-    <ds:schemaRef ds:uri="http://schemas.microsoft.com/office/infopath/2007/PartnerControls"/>
-  </ds:schemaRefs>
-</ds:datastoreItem>
 </file>
</xml_diff>